<commit_message>
TIL(1204): Swift 기초 문법 완강, coffe 프로젝트 ERD 작성
</commit_message>
<xml_diff>
--- a/12/iOS/docs/CS193p(L1).docx
+++ b/12/iOS/docs/CS193p(L1).docx
@@ -181,6 +181,23 @@
     </w:p>
     <w:p/>
     <w:p>
+      <w:pPr>
+        <w:rPr>
+          <w:rFonts w:hint="eastAsia"/>
+          <w:b/>
+          <w:bCs/>
+        </w:rPr>
+      </w:pPr>
+      <w:r>
+        <w:rPr>
+          <w:rFonts w:hint="eastAsia"/>
+          <w:b/>
+          <w:bCs/>
+        </w:rPr>
+        <w:t>함수형 프로그래밍</w:t>
+      </w:r>
+    </w:p>
+    <w:p>
       <w:r>
         <w:rPr>
           <w:rFonts w:hint="eastAsia"/>
@@ -231,11 +248,29 @@
     </w:p>
     <w:p/>
     <w:p>
-      <w:r>
-        <w:rPr>
-          <w:rFonts w:hint="eastAsia"/>
-        </w:rPr>
-        <w:t xml:space="preserve">일반 변수와 </w:t>
+      <w:pPr>
+        <w:rPr>
+          <w:b/>
+          <w:bCs/>
+        </w:rPr>
+      </w:pPr>
+      <w:r>
+        <w:rPr>
+          <w:b/>
+          <w:bCs/>
+        </w:rPr>
+        <w:t>Computed Property</w:t>
+      </w:r>
+    </w:p>
+    <w:p>
+      <w:r>
+        <w:t>Computed property</w:t>
+      </w:r>
+      <w:r>
+        <w:rPr>
+          <w:rFonts w:hint="eastAsia"/>
+        </w:rPr>
+        <w:t xml:space="preserve">란 </w:t>
       </w:r>
       <w:proofErr w:type="spellStart"/>
       <w:r>
@@ -249,8 +284,1594 @@
         <w:rPr>
           <w:rFonts w:hint="eastAsia"/>
         </w:rPr>
-        <w:t xml:space="preserve"> 변수</w:t>
-      </w:r>
+        <w:t xml:space="preserve"> 속성이라는 말 그대로 어떤 구조체나 클래스에 속해 있는 속성이면서 연산 가능한 </w:t>
+      </w:r>
+      <w:proofErr w:type="spellStart"/>
+      <w:r>
+        <w:rPr>
+          <w:rFonts w:hint="eastAsia"/>
+        </w:rPr>
+        <w:t>클로저를</w:t>
+      </w:r>
+      <w:proofErr w:type="spellEnd"/>
+      <w:r>
+        <w:rPr>
+          <w:rFonts w:hint="eastAsia"/>
+        </w:rPr>
+        <w:t xml:space="preserve"> 가지는 속성이다.</w:t>
+      </w:r>
+      <w:r>
+        <w:t xml:space="preserve"> </w:t>
+      </w:r>
+      <w:r>
+        <w:rPr>
+          <w:rFonts w:hint="eastAsia"/>
+        </w:rPr>
+        <w:t>일반적으로는 같은 클래스,</w:t>
+      </w:r>
+      <w:r>
+        <w:t xml:space="preserve"> </w:t>
+      </w:r>
+      <w:r>
+        <w:rPr>
+          <w:rFonts w:hint="eastAsia"/>
+        </w:rPr>
+        <w:t>구조체 내에 있는 프로퍼티에 접근해 새 프로퍼티를 파생시키기 위해 사용한다.</w:t>
+      </w:r>
+      <w:r>
+        <w:t xml:space="preserve"> </w:t>
+      </w:r>
+    </w:p>
+    <w:p/>
+    <w:p>
+      <w:r>
+        <w:rPr>
+          <w:rFonts w:hint="eastAsia"/>
+        </w:rPr>
+        <w:t xml:space="preserve">이런 </w:t>
+      </w:r>
+      <w:r>
+        <w:t>computed property</w:t>
+      </w:r>
+      <w:r>
+        <w:rPr>
+          <w:rFonts w:hint="eastAsia"/>
+        </w:rPr>
+        <w:t xml:space="preserve">는 </w:t>
+      </w:r>
+      <w:proofErr w:type="spellStart"/>
+      <w:r>
+        <w:rPr>
+          <w:rFonts w:hint="eastAsia"/>
+        </w:rPr>
+        <w:t>게터를</w:t>
+      </w:r>
+      <w:proofErr w:type="spellEnd"/>
+      <w:r>
+        <w:rPr>
+          <w:rFonts w:hint="eastAsia"/>
+        </w:rPr>
+        <w:t xml:space="preserve"> 통해 읽기만 가능한 </w:t>
+      </w:r>
+      <w:r>
+        <w:t xml:space="preserve">read-only </w:t>
+      </w:r>
+      <w:r>
+        <w:rPr>
+          <w:rFonts w:hint="eastAsia"/>
+        </w:rPr>
+        <w:t>속성이 된다.</w:t>
+      </w:r>
+      <w:r>
+        <w:t xml:space="preserve"> Computed property</w:t>
+      </w:r>
+      <w:r>
+        <w:rPr>
+          <w:rFonts w:hint="eastAsia"/>
+        </w:rPr>
+        <w:t xml:space="preserve">의 </w:t>
+      </w:r>
+      <w:proofErr w:type="spellStart"/>
+      <w:r>
+        <w:rPr>
+          <w:rFonts w:hint="eastAsia"/>
+        </w:rPr>
+        <w:t>클로저</w:t>
+      </w:r>
+      <w:proofErr w:type="spellEnd"/>
+      <w:r>
+        <w:rPr>
+          <w:rFonts w:hint="eastAsia"/>
+        </w:rPr>
+        <w:t xml:space="preserve"> 내용은 사실 </w:t>
+      </w:r>
+      <w:r>
+        <w:t>“get {}”</w:t>
+      </w:r>
+      <w:proofErr w:type="spellStart"/>
+      <w:r>
+        <w:rPr>
+          <w:rFonts w:hint="eastAsia"/>
+        </w:rPr>
+        <w:t>으로</w:t>
+      </w:r>
+      <w:proofErr w:type="spellEnd"/>
+      <w:r>
+        <w:rPr>
+          <w:rFonts w:hint="eastAsia"/>
+        </w:rPr>
+        <w:t xml:space="preserve"> 감싸지는 함수이지만 가독성을 위해 </w:t>
+      </w:r>
+      <w:r>
+        <w:t>get</w:t>
+      </w:r>
+      <w:r>
+        <w:rPr>
+          <w:rFonts w:hint="eastAsia"/>
+        </w:rPr>
+        <w:t xml:space="preserve">을 생략하고 </w:t>
+      </w:r>
+      <w:r>
+        <w:t>{}</w:t>
+      </w:r>
+      <w:r>
+        <w:rPr>
+          <w:rFonts w:hint="eastAsia"/>
+        </w:rPr>
+        <w:t>만 사용</w:t>
+      </w:r>
+      <w:r>
+        <w:rPr>
+          <w:rFonts w:hint="eastAsia"/>
+        </w:rPr>
+        <w:t>하기도 한다</w:t>
+      </w:r>
+      <w:r>
+        <w:rPr>
+          <w:rFonts w:hint="eastAsia"/>
+        </w:rPr>
+        <w:t>.</w:t>
+      </w:r>
+      <w:r>
+        <w:t xml:space="preserve"> Computed property</w:t>
+      </w:r>
+      <w:r>
+        <w:rPr>
+          <w:rFonts w:hint="eastAsia"/>
+        </w:rPr>
+        <w:t>에 값을 할당하고 싶다면 명시적으로</w:t>
+      </w:r>
+      <w:r>
+        <w:t xml:space="preserve"> “set{}” </w:t>
+      </w:r>
+      <w:proofErr w:type="spellStart"/>
+      <w:r>
+        <w:rPr>
+          <w:rFonts w:hint="eastAsia"/>
+        </w:rPr>
+        <w:t>클로저를</w:t>
+      </w:r>
+      <w:proofErr w:type="spellEnd"/>
+      <w:r>
+        <w:rPr>
+          <w:rFonts w:hint="eastAsia"/>
+        </w:rPr>
+        <w:t xml:space="preserve"> 선언해 사용할 수도 있다.</w:t>
+      </w:r>
+    </w:p>
+    <w:p/>
+    <w:p>
+      <w:pPr>
+        <w:rPr>
+          <w:rFonts w:hint="eastAsia"/>
+          <w:b/>
+          <w:bCs/>
+        </w:rPr>
+      </w:pPr>
+      <w:r>
+        <w:rPr>
+          <w:rFonts w:hint="eastAsia"/>
+          <w:b/>
+          <w:bCs/>
+        </w:rPr>
+        <w:t>함수</w:t>
+      </w:r>
+    </w:p>
+    <w:p>
+      <w:r>
+        <w:rPr>
+          <w:rFonts w:hint="eastAsia"/>
+        </w:rPr>
+        <w:t>모든 함수는</w:t>
+      </w:r>
+      <w:r>
+        <w:t xml:space="preserve"> </w:t>
+      </w:r>
+      <w:proofErr w:type="spellStart"/>
+      <w:r>
+        <w:rPr>
+          <w:rFonts w:hint="eastAsia"/>
+        </w:rPr>
+        <w:t>클로저이다</w:t>
+      </w:r>
+      <w:proofErr w:type="spellEnd"/>
+      <w:r>
+        <w:rPr>
+          <w:rFonts w:hint="eastAsia"/>
+        </w:rPr>
+        <w:t>.</w:t>
+      </w:r>
+      <w:r>
+        <w:t xml:space="preserve"> </w:t>
+      </w:r>
+      <w:r>
+        <w:rPr>
+          <w:rFonts w:hint="eastAsia"/>
+        </w:rPr>
+        <w:t xml:space="preserve">관례상 이름이 있는 </w:t>
+      </w:r>
+      <w:proofErr w:type="spellStart"/>
+      <w:r>
+        <w:rPr>
+          <w:rFonts w:hint="eastAsia"/>
+        </w:rPr>
+        <w:t>클로저는</w:t>
+      </w:r>
+      <w:proofErr w:type="spellEnd"/>
+      <w:r>
+        <w:rPr>
+          <w:rFonts w:hint="eastAsia"/>
+        </w:rPr>
+        <w:t xml:space="preserve"> 함수라고 하고 이름이 없으면 </w:t>
+      </w:r>
+      <w:proofErr w:type="spellStart"/>
+      <w:r>
+        <w:rPr>
+          <w:rFonts w:hint="eastAsia"/>
+        </w:rPr>
+        <w:t>클로저라고</w:t>
+      </w:r>
+      <w:proofErr w:type="spellEnd"/>
+      <w:r>
+        <w:rPr>
+          <w:rFonts w:hint="eastAsia"/>
+        </w:rPr>
+        <w:t xml:space="preserve"> </w:t>
+      </w:r>
+      <w:r>
+        <w:rPr>
+          <w:rFonts w:hint="eastAsia"/>
+        </w:rPr>
+        <w:t>부를</w:t>
+      </w:r>
+      <w:r>
+        <w:rPr>
+          <w:rFonts w:hint="eastAsia"/>
+        </w:rPr>
+        <w:t xml:space="preserve"> 뿐이다.</w:t>
+      </w:r>
+      <w:r>
+        <w:rPr>
+          <w:rFonts w:hint="eastAsia"/>
+        </w:rPr>
+        <w:t xml:space="preserve"> </w:t>
+      </w:r>
+      <w:r>
+        <w:rPr>
+          <w:rFonts w:hint="eastAsia"/>
+        </w:rPr>
+        <w:t>함수 선언 시 파라미터를 선언하는 방법</w:t>
+      </w:r>
+      <w:r>
+        <w:rPr>
+          <w:rFonts w:hint="eastAsia"/>
+        </w:rPr>
+        <w:t>에는</w:t>
+      </w:r>
+      <w:r>
+        <w:rPr>
+          <w:rFonts w:hint="eastAsia"/>
+        </w:rPr>
+        <w:t xml:space="preserve"> 세 가지가 있다.</w:t>
+      </w:r>
+    </w:p>
+    <w:p>
+      <w:pPr>
+        <w:pStyle w:val="a3"/>
+        <w:numPr>
+          <w:ilvl w:val="0"/>
+          <w:numId w:val="2"/>
+        </w:numPr>
+        <w:ind w:leftChars="0"/>
+      </w:pPr>
+      <w:r>
+        <w:rPr>
+          <w:rFonts w:hint="eastAsia"/>
+        </w:rPr>
+        <w:t xml:space="preserve">와일드 카드를 통한 </w:t>
+      </w:r>
+      <w:r>
+        <w:t>argument</w:t>
+      </w:r>
+      <w:r>
+        <w:rPr>
+          <w:rFonts w:hint="eastAsia"/>
+        </w:rPr>
+        <w:t xml:space="preserve"> 명 생략</w:t>
+      </w:r>
+    </w:p>
+    <w:p>
+      <w:pPr>
+        <w:pStyle w:val="a3"/>
+        <w:numPr>
+          <w:ilvl w:val="0"/>
+          <w:numId w:val="3"/>
+        </w:numPr>
+        <w:ind w:leftChars="0"/>
+      </w:pPr>
+      <w:r>
+        <w:rPr>
+          <w:rFonts w:hint="eastAsia"/>
+        </w:rPr>
+        <w:t xml:space="preserve">호출 시 </w:t>
+      </w:r>
+      <w:r>
+        <w:t>argument</w:t>
+      </w:r>
+      <w:proofErr w:type="spellStart"/>
+      <w:r>
+        <w:rPr>
+          <w:rFonts w:hint="eastAsia"/>
+        </w:rPr>
+        <w:t>를</w:t>
+      </w:r>
+      <w:proofErr w:type="spellEnd"/>
+      <w:r>
+        <w:rPr>
+          <w:rFonts w:hint="eastAsia"/>
+        </w:rPr>
+        <w:t xml:space="preserve"> 명시하지 않아도 된다.</w:t>
+      </w:r>
+    </w:p>
+    <w:p>
+      <w:pPr>
+        <w:pStyle w:val="a3"/>
+        <w:numPr>
+          <w:ilvl w:val="0"/>
+          <w:numId w:val="2"/>
+        </w:numPr>
+        <w:ind w:leftChars="0"/>
+      </w:pPr>
+      <w:r>
+        <w:t>Parameter</w:t>
+      </w:r>
+      <w:r>
+        <w:rPr>
+          <w:rFonts w:hint="eastAsia"/>
+        </w:rPr>
+        <w:t>만 선언</w:t>
+      </w:r>
+    </w:p>
+    <w:p>
+      <w:pPr>
+        <w:pStyle w:val="a3"/>
+        <w:numPr>
+          <w:ilvl w:val="0"/>
+          <w:numId w:val="3"/>
+        </w:numPr>
+        <w:ind w:leftChars="0"/>
+        <w:rPr>
+          <w:rFonts w:hint="eastAsia"/>
+        </w:rPr>
+      </w:pPr>
+      <w:r>
+        <w:rPr>
+          <w:rFonts w:hint="eastAsia"/>
+        </w:rPr>
+        <w:t xml:space="preserve">호출 시 </w:t>
+      </w:r>
+      <w:r>
+        <w:t>argument</w:t>
+      </w:r>
+      <w:r>
+        <w:rPr>
+          <w:rFonts w:hint="eastAsia"/>
+        </w:rPr>
+        <w:t xml:space="preserve">는 함수 내부적으로 사용하는 </w:t>
+      </w:r>
+      <w:r>
+        <w:t>parameter</w:t>
+      </w:r>
+      <w:r>
+        <w:rPr>
+          <w:rFonts w:hint="eastAsia"/>
+        </w:rPr>
+        <w:t>와 동일한 이름을 갖는다.</w:t>
+      </w:r>
+    </w:p>
+    <w:p>
+      <w:pPr>
+        <w:pStyle w:val="a3"/>
+        <w:numPr>
+          <w:ilvl w:val="0"/>
+          <w:numId w:val="2"/>
+        </w:numPr>
+        <w:ind w:leftChars="0"/>
+      </w:pPr>
+      <w:r>
+        <w:t xml:space="preserve">Argument, parameter </w:t>
+      </w:r>
+      <w:r>
+        <w:rPr>
+          <w:rFonts w:hint="eastAsia"/>
+        </w:rPr>
+        <w:t>모두 선언</w:t>
+      </w:r>
+    </w:p>
+    <w:p>
+      <w:pPr>
+        <w:pStyle w:val="a3"/>
+        <w:numPr>
+          <w:ilvl w:val="0"/>
+          <w:numId w:val="3"/>
+        </w:numPr>
+        <w:ind w:leftChars="0"/>
+      </w:pPr>
+      <w:r>
+        <w:rPr>
+          <w:rFonts w:hint="eastAsia"/>
+        </w:rPr>
+        <w:t xml:space="preserve">호출 시 호출하는 쪽은 </w:t>
+      </w:r>
+      <w:r>
+        <w:t>argument</w:t>
+      </w:r>
+      <w:r>
+        <w:rPr>
+          <w:rFonts w:hint="eastAsia"/>
+        </w:rPr>
+        <w:t>명을 사용하고 함수 내부</w:t>
+      </w:r>
+      <w:r>
+        <w:t xml:space="preserve"> </w:t>
+      </w:r>
+      <w:r>
+        <w:rPr>
+          <w:rFonts w:hint="eastAsia"/>
+        </w:rPr>
+        <w:t xml:space="preserve">이름은 </w:t>
+      </w:r>
+      <w:r>
+        <w:t>parameter</w:t>
+      </w:r>
+      <w:proofErr w:type="spellStart"/>
+      <w:r>
+        <w:rPr>
+          <w:rFonts w:hint="eastAsia"/>
+        </w:rPr>
+        <w:t>를</w:t>
+      </w:r>
+      <w:proofErr w:type="spellEnd"/>
+      <w:r>
+        <w:rPr>
+          <w:rFonts w:hint="eastAsia"/>
+        </w:rPr>
+        <w:t xml:space="preserve"> 사용한다.</w:t>
+      </w:r>
+    </w:p>
+    <w:p/>
+    <w:p>
+      <w:pPr>
+        <w:rPr>
+          <w:rFonts w:hint="eastAsia"/>
+        </w:rPr>
+      </w:pPr>
+      <w:r>
+        <w:rPr>
+          <w:rFonts w:hint="eastAsia"/>
+        </w:rPr>
+        <w:t xml:space="preserve">인자로 전달되는 </w:t>
+      </w:r>
+      <w:r>
+        <w:t>Value</w:t>
+      </w:r>
+      <w:r>
+        <w:rPr>
+          <w:rFonts w:hint="eastAsia"/>
+        </w:rPr>
+        <w:t>값</w:t>
+      </w:r>
+      <w:r>
+        <w:rPr>
+          <w:rFonts w:hint="eastAsia"/>
+        </w:rPr>
+        <w:t>(</w:t>
+      </w:r>
+      <w:proofErr w:type="spellStart"/>
+      <w:r>
+        <w:rPr>
+          <w:rFonts w:hint="eastAsia"/>
+        </w:rPr>
+        <w:t>원시값</w:t>
+      </w:r>
+      <w:proofErr w:type="spellEnd"/>
+      <w:r>
+        <w:t>)</w:t>
+      </w:r>
+      <w:r>
+        <w:rPr>
+          <w:rFonts w:hint="eastAsia"/>
+        </w:rPr>
+        <w:t>은 복사된 상수로 전달된다.</w:t>
+      </w:r>
+      <w:r>
+        <w:t xml:space="preserve"> </w:t>
+      </w:r>
+      <w:r>
+        <w:rPr>
+          <w:rFonts w:hint="eastAsia"/>
+        </w:rPr>
+        <w:t xml:space="preserve">따라서 함수 호출 후 </w:t>
+      </w:r>
+      <w:r>
+        <w:rPr>
+          <w:rFonts w:hint="eastAsia"/>
+        </w:rPr>
+        <w:t xml:space="preserve">외부에서 </w:t>
+      </w:r>
+      <w:r>
+        <w:rPr>
+          <w:rFonts w:hint="eastAsia"/>
+        </w:rPr>
+        <w:t>해당 인자의 값을 바꿔도 함수의 실행에는 아무런 영향을 미칠 수 없다.</w:t>
+      </w:r>
+      <w:r>
+        <w:t xml:space="preserve"> </w:t>
+      </w:r>
+      <w:r>
+        <w:rPr>
+          <w:rFonts w:hint="eastAsia"/>
+        </w:rPr>
+        <w:t xml:space="preserve">또한 </w:t>
+      </w:r>
+      <w:r>
+        <w:t>value</w:t>
+      </w:r>
+      <w:r>
+        <w:rPr>
+          <w:rFonts w:hint="eastAsia"/>
+        </w:rPr>
+        <w:t xml:space="preserve">값이 함수 내에서도 상수로 활용되기 때문에 값을 변경할 수 없다. </w:t>
+      </w:r>
+    </w:p>
+    <w:p/>
+    <w:p>
+      <w:pPr>
+        <w:rPr>
+          <w:rFonts w:hint="eastAsia"/>
+        </w:rPr>
+      </w:pPr>
+      <w:r>
+        <w:rPr>
+          <w:rFonts w:hint="eastAsia"/>
+        </w:rPr>
+        <w:t xml:space="preserve">반면 </w:t>
+      </w:r>
+      <w:r>
+        <w:t>reference</w:t>
+      </w:r>
+      <w:r>
+        <w:rPr>
+          <w:rFonts w:hint="eastAsia"/>
+        </w:rPr>
+        <w:t>값(객체</w:t>
+      </w:r>
+      <w:r>
+        <w:t>)</w:t>
+      </w:r>
+      <w:proofErr w:type="spellStart"/>
+      <w:r>
+        <w:rPr>
+          <w:rFonts w:hint="eastAsia"/>
+        </w:rPr>
+        <w:t>으로</w:t>
+      </w:r>
+      <w:proofErr w:type="spellEnd"/>
+      <w:r>
+        <w:rPr>
+          <w:rFonts w:hint="eastAsia"/>
+        </w:rPr>
+        <w:t xml:space="preserve"> 전달되는 값들은 주소 그대로 전달된다.</w:t>
+      </w:r>
+      <w:r>
+        <w:t xml:space="preserve"> </w:t>
+      </w:r>
+      <w:r>
+        <w:rPr>
+          <w:rFonts w:hint="eastAsia"/>
+        </w:rPr>
+        <w:t xml:space="preserve">따라서 함수 내부에서 값이 </w:t>
+      </w:r>
+      <w:r>
+        <w:rPr>
+          <w:rFonts w:hint="eastAsia"/>
+        </w:rPr>
+        <w:lastRenderedPageBreak/>
+        <w:t>변경되면 실제 객체에게도 영향을 미친다.</w:t>
+      </w:r>
+    </w:p>
+    <w:p>
+      <w:r>
+        <w:rPr>
+          <w:rFonts w:hint="eastAsia"/>
+        </w:rPr>
+        <w:t xml:space="preserve">그 밖에 </w:t>
+      </w:r>
+      <w:proofErr w:type="spellStart"/>
+      <w:r>
+        <w:t>inout</w:t>
+      </w:r>
+      <w:proofErr w:type="spellEnd"/>
+      <w:r>
+        <w:t xml:space="preserve"> </w:t>
+      </w:r>
+      <w:r>
+        <w:rPr>
+          <w:rFonts w:hint="eastAsia"/>
+        </w:rPr>
+        <w:t xml:space="preserve">파라미터가 있는데 </w:t>
+      </w:r>
+      <w:r>
+        <w:t xml:space="preserve">hello(name: </w:t>
+      </w:r>
+      <w:proofErr w:type="spellStart"/>
+      <w:r>
+        <w:t>inout</w:t>
+      </w:r>
+      <w:proofErr w:type="spellEnd"/>
+      <w:r>
+        <w:t xml:space="preserve"> String)</w:t>
+      </w:r>
+      <w:r>
+        <w:rPr>
+          <w:rFonts w:hint="eastAsia"/>
+        </w:rPr>
+        <w:t xml:space="preserve">와 같이 선언하고 </w:t>
+      </w:r>
+      <w:r>
+        <w:t>hello(name: &amp;name)</w:t>
+      </w:r>
+      <w:r>
+        <w:rPr>
+          <w:rFonts w:hint="eastAsia"/>
+        </w:rPr>
+        <w:t xml:space="preserve">과 같이 호출한다. </w:t>
+      </w:r>
+      <w:proofErr w:type="spellStart"/>
+      <w:r>
+        <w:t>Inout</w:t>
+      </w:r>
+      <w:proofErr w:type="spellEnd"/>
+      <w:r>
+        <w:t xml:space="preserve"> </w:t>
+      </w:r>
+      <w:r>
+        <w:rPr>
+          <w:rFonts w:hint="eastAsia"/>
+        </w:rPr>
+        <w:t xml:space="preserve">파라미터는 전달된 </w:t>
+      </w:r>
+      <w:proofErr w:type="spellStart"/>
+      <w:r>
+        <w:rPr>
+          <w:rFonts w:hint="eastAsia"/>
+        </w:rPr>
+        <w:t>밸류값을</w:t>
+      </w:r>
+      <w:proofErr w:type="spellEnd"/>
+      <w:r>
+        <w:rPr>
+          <w:rFonts w:hint="eastAsia"/>
+        </w:rPr>
+        <w:t xml:space="preserve"> 참조에 의한 호출로 받아들인다.</w:t>
+      </w:r>
+      <w:r>
+        <w:t xml:space="preserve"> </w:t>
+      </w:r>
+      <w:r>
+        <w:rPr>
+          <w:rFonts w:hint="eastAsia"/>
+        </w:rPr>
+        <w:t>따라서 함수 내에서 인자를 수정할 수 있고 그 영향이 밖에 있는 변수에까지 미친다.</w:t>
+      </w:r>
+      <w:r>
+        <w:t xml:space="preserve"> </w:t>
+      </w:r>
+    </w:p>
+    <w:p/>
+    <w:p>
+      <w:r>
+        <w:rPr>
+          <w:rFonts w:hint="eastAsia"/>
+        </w:rPr>
+        <w:t xml:space="preserve">함수 선언 시 </w:t>
+      </w:r>
+      <w:r>
+        <w:t>hello(name: String = “</w:t>
+      </w:r>
+      <w:proofErr w:type="spellStart"/>
+      <w:r>
+        <w:t>defaultName</w:t>
+      </w:r>
+      <w:proofErr w:type="spellEnd"/>
+      <w:r>
+        <w:t>”)</w:t>
+      </w:r>
+      <w:r>
+        <w:rPr>
+          <w:rFonts w:hint="eastAsia"/>
+        </w:rPr>
+        <w:t>과 같이 타입</w:t>
+      </w:r>
+      <w:r>
+        <w:t xml:space="preserve"> </w:t>
+      </w:r>
+      <w:r>
+        <w:rPr>
+          <w:rFonts w:hint="eastAsia"/>
+        </w:rPr>
+        <w:t>옆에 등호를 놓고 값을 할당하면 기본값이 된다.</w:t>
+      </w:r>
+      <w:r>
+        <w:t xml:space="preserve"> </w:t>
+      </w:r>
+      <w:r>
+        <w:rPr>
+          <w:rFonts w:hint="eastAsia"/>
+        </w:rPr>
+        <w:t xml:space="preserve">이 경우 </w:t>
+      </w:r>
+      <w:r>
+        <w:t>hello()</w:t>
+      </w:r>
+      <w:r>
+        <w:rPr>
+          <w:rFonts w:hint="eastAsia"/>
+        </w:rPr>
+        <w:t xml:space="preserve">로 호출 시 함수의 인자로 </w:t>
+      </w:r>
+      <w:proofErr w:type="spellStart"/>
+      <w:r>
+        <w:t>defaultName</w:t>
+      </w:r>
+      <w:proofErr w:type="spellEnd"/>
+      <w:r>
+        <w:rPr>
+          <w:rFonts w:hint="eastAsia"/>
+        </w:rPr>
+        <w:t>이 전달된다.</w:t>
+      </w:r>
+    </w:p>
+    <w:p/>
+    <w:p>
+      <w:r>
+        <w:rPr>
+          <w:rFonts w:hint="eastAsia"/>
+        </w:rPr>
+        <w:t xml:space="preserve">가변 파라미터를 가지는 함수의 경우 </w:t>
+      </w:r>
+      <w:r>
+        <w:t xml:space="preserve">hello(of </w:t>
+      </w:r>
+      <w:proofErr w:type="spellStart"/>
+      <w:r>
+        <w:t>nums</w:t>
+      </w:r>
+      <w:proofErr w:type="spellEnd"/>
+      <w:r>
+        <w:t>: int…)</w:t>
+      </w:r>
+      <w:r>
+        <w:rPr>
+          <w:rFonts w:hint="eastAsia"/>
+        </w:rPr>
+        <w:t>{</w:t>
+      </w:r>
+      <w:r>
+        <w:t>…}</w:t>
+      </w:r>
+      <w:r>
+        <w:rPr>
+          <w:rFonts w:hint="eastAsia"/>
+        </w:rPr>
+        <w:t xml:space="preserve">와 같이 선언하는데 호출 시 이 경우 가변 파라미터는 </w:t>
+      </w:r>
+      <w:r>
+        <w:t>int</w:t>
+      </w:r>
+      <w:r>
+        <w:rPr>
+          <w:rFonts w:hint="eastAsia"/>
+        </w:rPr>
+        <w:t>형 배열이 된다.</w:t>
+      </w:r>
+      <w:r>
+        <w:t xml:space="preserve">  </w:t>
+      </w:r>
+      <w:r>
+        <w:rPr>
+          <w:rFonts w:hint="eastAsia"/>
+        </w:rPr>
+        <w:t xml:space="preserve">만약 가변 파라미터 이외에 추가적인 매개변수가 있다면 가변 파라미터 다음에 오는 매개변수는 반드시 </w:t>
+      </w:r>
+      <w:r>
+        <w:t>argument label</w:t>
+      </w:r>
+      <w:r>
+        <w:rPr>
+          <w:rFonts w:hint="eastAsia"/>
+        </w:rPr>
+        <w:t>을 가져야만 한다.</w:t>
+      </w:r>
+      <w:r>
+        <w:t xml:space="preserve"> </w:t>
+      </w:r>
+      <w:r>
+        <w:rPr>
+          <w:rFonts w:hint="eastAsia"/>
+        </w:rPr>
+        <w:t>그렇지 않을 경우</w:t>
+      </w:r>
+      <w:r>
+        <w:t xml:space="preserve"> </w:t>
+      </w:r>
+      <w:r>
+        <w:rPr>
+          <w:rFonts w:hint="eastAsia"/>
+        </w:rPr>
+        <w:t>인자가 어디까지 가변 파라미터인지 알 수 없기 때문이다.</w:t>
+      </w:r>
+      <w:r>
+        <w:t xml:space="preserve"> </w:t>
+      </w:r>
+      <w:r>
+        <w:rPr>
+          <w:rFonts w:hint="eastAsia"/>
+        </w:rPr>
+        <w:t xml:space="preserve">또 가변 파라미터는 기본값을 가질 수 없고 하나의 함수는 하나의 가변 </w:t>
+      </w:r>
+      <w:proofErr w:type="spellStart"/>
+      <w:r>
+        <w:rPr>
+          <w:rFonts w:hint="eastAsia"/>
+        </w:rPr>
+        <w:t>파라미터만을</w:t>
+      </w:r>
+      <w:proofErr w:type="spellEnd"/>
+      <w:r>
+        <w:rPr>
+          <w:rFonts w:hint="eastAsia"/>
+        </w:rPr>
+        <w:t xml:space="preserve"> 가질 수 있다.</w:t>
+      </w:r>
+    </w:p>
+    <w:p/>
+    <w:p>
+      <w:pPr>
+        <w:rPr>
+          <w:b/>
+          <w:bCs/>
+        </w:rPr>
+      </w:pPr>
+      <w:r>
+        <w:rPr>
+          <w:rFonts w:hint="eastAsia"/>
+          <w:b/>
+          <w:bCs/>
+        </w:rPr>
+        <w:t>함수 표기법</w:t>
+      </w:r>
+    </w:p>
+    <w:p>
+      <w:proofErr w:type="spellStart"/>
+      <w:r>
+        <w:rPr>
+          <w:rFonts w:hint="eastAsia"/>
+        </w:rPr>
+        <w:t>인자명</w:t>
+      </w:r>
+      <w:proofErr w:type="spellEnd"/>
+      <w:r>
+        <w:rPr>
+          <w:rFonts w:hint="eastAsia"/>
+        </w:rPr>
+        <w:t xml:space="preserve"> 옆에</w:t>
+      </w:r>
+      <w:r>
+        <w:t xml:space="preserve"> ‘:’</w:t>
+      </w:r>
+      <w:r>
+        <w:rPr>
+          <w:rFonts w:hint="eastAsia"/>
+        </w:rPr>
+        <w:t>을 붙인다.</w:t>
+      </w:r>
+      <w:r>
+        <w:t xml:space="preserve"> </w:t>
+      </w:r>
+      <w:r>
+        <w:rPr>
+          <w:rFonts w:hint="eastAsia"/>
+        </w:rPr>
+        <w:t>와일드 카드 인자일 경우에도</w:t>
+      </w:r>
+      <w:r>
+        <w:t xml:space="preserve"> _:</w:t>
+      </w:r>
+      <w:r>
+        <w:rPr>
+          <w:rFonts w:hint="eastAsia"/>
+        </w:rPr>
+        <w:t>와 같이 인자가 있음을 명시한다.</w:t>
+      </w:r>
+      <w:r>
+        <w:t xml:space="preserve"> </w:t>
+      </w:r>
+      <w:r>
+        <w:rPr>
+          <w:rFonts w:hint="eastAsia"/>
+        </w:rPr>
+        <w:t xml:space="preserve">만약 인자가 없을 경우 소괄호를 생략해 </w:t>
+      </w:r>
+      <w:r>
+        <w:t>hello</w:t>
+      </w:r>
+      <w:r>
+        <w:rPr>
+          <w:rFonts w:hint="eastAsia"/>
+        </w:rPr>
+        <w:t>와 같이 표기한다.</w:t>
+      </w:r>
+      <w:r>
+        <w:rPr>
+          <w:rFonts w:hint="eastAsia"/>
+        </w:rPr>
+        <w:t xml:space="preserve"> 함수 표기법은 함수 호출과 다르다.</w:t>
+      </w:r>
+    </w:p>
+    <w:p/>
+    <w:p>
+      <w:pPr>
+        <w:rPr>
+          <w:b/>
+          <w:bCs/>
+        </w:rPr>
+      </w:pPr>
+      <w:r>
+        <w:rPr>
+          <w:rFonts w:hint="eastAsia"/>
+          <w:b/>
+          <w:bCs/>
+        </w:rPr>
+        <w:t>함수 타입</w:t>
+      </w:r>
+    </w:p>
+    <w:p>
+      <w:r>
+        <w:rPr>
+          <w:rFonts w:hint="eastAsia"/>
+        </w:rPr>
+        <w:t>(</w:t>
+      </w:r>
+      <w:proofErr w:type="spellStart"/>
+      <w:r>
+        <w:t>parameterType</w:t>
+      </w:r>
+      <w:proofErr w:type="spellEnd"/>
+      <w:r>
+        <w:t xml:space="preserve">) -&gt; </w:t>
+      </w:r>
+      <w:proofErr w:type="spellStart"/>
+      <w:r>
+        <w:t>ReturnType</w:t>
+      </w:r>
+      <w:proofErr w:type="spellEnd"/>
+    </w:p>
+    <w:p>
+      <w:r>
+        <w:rPr>
+          <w:rFonts w:hint="eastAsia"/>
+        </w:rPr>
+        <w:t>이 중 어느 것도 생략하면 안 된다.</w:t>
+      </w:r>
+    </w:p>
+    <w:p>
+      <w:r>
+        <w:rPr>
+          <w:rFonts w:hint="eastAsia"/>
+        </w:rPr>
+        <w:t xml:space="preserve">둘 다 없을 경우 </w:t>
+      </w:r>
+      <w:r>
+        <w:t>() -&gt; ()</w:t>
+      </w:r>
+      <w:r>
+        <w:rPr>
+          <w:rFonts w:hint="eastAsia"/>
+        </w:rPr>
+        <w:t>로 표기한다.</w:t>
+      </w:r>
+    </w:p>
+    <w:p/>
+    <w:p>
+      <w:pPr>
+        <w:rPr>
+          <w:b/>
+          <w:bCs/>
+        </w:rPr>
+      </w:pPr>
+      <w:r>
+        <w:rPr>
+          <w:rFonts w:hint="eastAsia"/>
+          <w:b/>
+          <w:bCs/>
+        </w:rPr>
+        <w:t>일급 객체 함수의 사용</w:t>
+      </w:r>
+    </w:p>
+    <w:p>
+      <w:pPr>
+        <w:rPr>
+          <w:b/>
+          <w:bCs/>
+        </w:rPr>
+      </w:pPr>
+      <w:proofErr w:type="spellStart"/>
+      <w:r>
+        <w:rPr>
+          <w:b/>
+          <w:bCs/>
+        </w:rPr>
+        <w:t>func</w:t>
+      </w:r>
+      <w:proofErr w:type="spellEnd"/>
+      <w:r>
+        <w:rPr>
+          <w:b/>
+          <w:bCs/>
+        </w:rPr>
+        <w:t xml:space="preserve"> </w:t>
+      </w:r>
+      <w:proofErr w:type="gramStart"/>
+      <w:r>
+        <w:rPr>
+          <w:b/>
+          <w:bCs/>
+        </w:rPr>
+        <w:t>hello(</w:t>
+      </w:r>
+      <w:proofErr w:type="gramEnd"/>
+      <w:r>
+        <w:rPr>
+          <w:b/>
+          <w:bCs/>
+        </w:rPr>
+        <w:t>name: String) {}</w:t>
+      </w:r>
+    </w:p>
+    <w:p>
+      <w:pPr>
+        <w:rPr>
+          <w:rFonts w:hint="eastAsia"/>
+          <w:b/>
+          <w:bCs/>
+        </w:rPr>
+      </w:pPr>
+      <w:proofErr w:type="spellStart"/>
+      <w:r>
+        <w:rPr>
+          <w:rFonts w:hint="eastAsia"/>
+          <w:b/>
+          <w:bCs/>
+        </w:rPr>
+        <w:t>f</w:t>
+      </w:r>
+      <w:r>
+        <w:rPr>
+          <w:b/>
+          <w:bCs/>
+        </w:rPr>
+        <w:t>unc</w:t>
+      </w:r>
+      <w:proofErr w:type="spellEnd"/>
+      <w:r>
+        <w:rPr>
+          <w:b/>
+          <w:bCs/>
+        </w:rPr>
+        <w:t xml:space="preserve"> </w:t>
+      </w:r>
+      <w:proofErr w:type="gramStart"/>
+      <w:r>
+        <w:rPr>
+          <w:b/>
+          <w:bCs/>
+        </w:rPr>
+        <w:t>hello(</w:t>
+      </w:r>
+      <w:proofErr w:type="gramEnd"/>
+      <w:r>
+        <w:rPr>
+          <w:b/>
+          <w:bCs/>
+        </w:rPr>
+        <w:t>_ name: String) {}</w:t>
+      </w:r>
+    </w:p>
+    <w:p>
+      <w:pPr>
+        <w:rPr>
+          <w:rFonts w:hint="eastAsia"/>
+        </w:rPr>
+      </w:pPr>
+      <w:r>
+        <w:rPr>
+          <w:rFonts w:hint="eastAsia"/>
+        </w:rPr>
+        <w:t>함수 표기법과 함수 타입은 함수를 일급 객체로 사용하기 위해</w:t>
+      </w:r>
+      <w:r>
+        <w:t xml:space="preserve"> </w:t>
+      </w:r>
+      <w:r>
+        <w:rPr>
+          <w:rFonts w:hint="eastAsia"/>
+        </w:rPr>
+        <w:t>필요하다</w:t>
+      </w:r>
+      <w:r>
+        <w:rPr>
+          <w:rFonts w:hint="eastAsia"/>
+        </w:rPr>
+        <w:t>.</w:t>
+      </w:r>
+      <w:r>
+        <w:t xml:space="preserve"> </w:t>
+      </w:r>
+      <w:r>
+        <w:rPr>
+          <w:rFonts w:hint="eastAsia"/>
+        </w:rPr>
+        <w:t xml:space="preserve">함수를 변수나 상수로 이용하기 위한 </w:t>
+      </w:r>
+      <w:r>
+        <w:t>3</w:t>
+      </w:r>
+      <w:r>
+        <w:rPr>
+          <w:rFonts w:hint="eastAsia"/>
+        </w:rPr>
+        <w:t>가지 방법이 있다.</w:t>
+      </w:r>
+    </w:p>
+    <w:p>
+      <w:pPr>
+        <w:pStyle w:val="a3"/>
+        <w:numPr>
+          <w:ilvl w:val="0"/>
+          <w:numId w:val="4"/>
+        </w:numPr>
+        <w:ind w:leftChars="0"/>
+      </w:pPr>
+      <w:r>
+        <w:t>let a = hello</w:t>
+      </w:r>
+    </w:p>
+    <w:p>
+      <w:pPr>
+        <w:pStyle w:val="a3"/>
+        <w:numPr>
+          <w:ilvl w:val="0"/>
+          <w:numId w:val="3"/>
+        </w:numPr>
+        <w:ind w:leftChars="0"/>
+        <w:rPr>
+          <w:rFonts w:hint="eastAsia"/>
+        </w:rPr>
+      </w:pPr>
+      <w:r>
+        <w:rPr>
+          <w:rFonts w:hint="eastAsia"/>
+        </w:rPr>
+        <w:t>함수 이름으로 할당하기.</w:t>
+      </w:r>
+      <w:r>
+        <w:t xml:space="preserve"> </w:t>
+      </w:r>
+      <w:r>
+        <w:rPr>
+          <w:rFonts w:hint="eastAsia"/>
+        </w:rPr>
+        <w:t>가장 간단하지만 위</w:t>
+      </w:r>
+      <w:r>
+        <w:t xml:space="preserve"> </w:t>
+      </w:r>
+      <w:r>
+        <w:rPr>
+          <w:rFonts w:hint="eastAsia"/>
+        </w:rPr>
+        <w:t>예시처럼 동일한 이름으로 오버로딩 된 함수가 있을 경우 함수를 구분할 수 없어 컴파일 에러 발생</w:t>
+      </w:r>
+    </w:p>
+    <w:p>
+      <w:pPr>
+        <w:pStyle w:val="a3"/>
+        <w:numPr>
+          <w:ilvl w:val="0"/>
+          <w:numId w:val="4"/>
+        </w:numPr>
+        <w:ind w:leftChars="0"/>
+      </w:pPr>
+      <w:r>
+        <w:t>let a: (String) -&gt; () = hello</w:t>
+      </w:r>
+    </w:p>
+    <w:p>
+      <w:pPr>
+        <w:pStyle w:val="a3"/>
+        <w:numPr>
+          <w:ilvl w:val="0"/>
+          <w:numId w:val="3"/>
+        </w:numPr>
+        <w:ind w:leftChars="0"/>
+      </w:pPr>
+      <w:r>
+        <w:rPr>
+          <w:rFonts w:hint="eastAsia"/>
+        </w:rPr>
+        <w:t>함수 타입을 명시하기.</w:t>
+      </w:r>
+      <w:r>
+        <w:t xml:space="preserve"> </w:t>
+      </w:r>
+      <w:r>
+        <w:rPr>
+          <w:rFonts w:hint="eastAsia"/>
+        </w:rPr>
+        <w:t>이 경우 다른 파라미터 값으로 오버로딩 된 함수를 구분할 수 있다.</w:t>
+      </w:r>
+      <w:r>
+        <w:t xml:space="preserve"> </w:t>
+      </w:r>
+      <w:r>
+        <w:rPr>
+          <w:rFonts w:hint="eastAsia"/>
+        </w:rPr>
+        <w:t xml:space="preserve">그러나 동일 파라미터로 오버로딩 됐는데 </w:t>
+      </w:r>
+      <w:r>
+        <w:t>argument</w:t>
+      </w:r>
+      <w:r>
+        <w:rPr>
+          <w:rFonts w:hint="eastAsia"/>
+        </w:rPr>
+        <w:t xml:space="preserve">와 </w:t>
+      </w:r>
+      <w:r>
+        <w:t>parameter</w:t>
+      </w:r>
+      <w:r>
+        <w:rPr>
+          <w:rFonts w:hint="eastAsia"/>
+        </w:rPr>
+        <w:t>값이 서로 다른 함수가 있을 경우 컴파일 에러가 발생한다.</w:t>
+      </w:r>
+      <w:r>
+        <w:t xml:space="preserve"> </w:t>
+      </w:r>
+    </w:p>
+    <w:p>
+      <w:pPr>
+        <w:pStyle w:val="a3"/>
+        <w:numPr>
+          <w:ilvl w:val="0"/>
+          <w:numId w:val="4"/>
+        </w:numPr>
+        <w:ind w:leftChars="0"/>
+      </w:pPr>
+      <w:r>
+        <w:t>l</w:t>
+      </w:r>
+      <w:r>
+        <w:t>et a</w:t>
+      </w:r>
+      <w:r>
+        <w:t xml:space="preserve"> = </w:t>
+      </w:r>
+      <w:proofErr w:type="gramStart"/>
+      <w:r>
+        <w:t>hello(</w:t>
+      </w:r>
+      <w:proofErr w:type="gramEnd"/>
+      <w:r>
+        <w:t xml:space="preserve">name:) </w:t>
+      </w:r>
+    </w:p>
+    <w:p>
+      <w:pPr>
+        <w:pStyle w:val="a3"/>
+        <w:numPr>
+          <w:ilvl w:val="0"/>
+          <w:numId w:val="3"/>
+        </w:numPr>
+        <w:ind w:leftChars="0"/>
+      </w:pPr>
+      <w:r>
+        <w:rPr>
+          <w:rFonts w:hint="eastAsia"/>
+        </w:rPr>
+        <w:t>함수 표기법으로 할당하기</w:t>
+      </w:r>
+      <w:r>
+        <w:t xml:space="preserve">. </w:t>
+      </w:r>
+      <w:r>
+        <w:rPr>
+          <w:rFonts w:hint="eastAsia"/>
+        </w:rPr>
+        <w:t>간편하면서 오버로딩 된 함수도 구분할 수 있다.</w:t>
+      </w:r>
+      <w:r>
+        <w:t xml:space="preserve"> </w:t>
+      </w:r>
+      <w:r>
+        <w:rPr>
+          <w:rFonts w:hint="eastAsia"/>
+        </w:rPr>
+        <w:t xml:space="preserve">하지만 파라미터 타입과 리턴 타입이 없는 함수가 오버로딩 된 경우 </w:t>
+      </w:r>
+      <w:r>
+        <w:t>2</w:t>
+      </w:r>
+      <w:r>
+        <w:rPr>
+          <w:rFonts w:hint="eastAsia"/>
+        </w:rPr>
+        <w:t xml:space="preserve">번의 타입 </w:t>
+      </w:r>
+      <w:proofErr w:type="spellStart"/>
+      <w:r>
+        <w:rPr>
+          <w:rFonts w:hint="eastAsia"/>
+        </w:rPr>
+        <w:t>어노테이션</w:t>
+      </w:r>
+      <w:proofErr w:type="spellEnd"/>
+      <w:r>
+        <w:rPr>
+          <w:rFonts w:hint="eastAsia"/>
+        </w:rPr>
+        <w:t xml:space="preserve"> 표기를 사용해야 한다.</w:t>
+      </w:r>
+    </w:p>
+    <w:p/>
+    <w:p>
+      <w:pPr>
+        <w:rPr>
+          <w:rFonts w:hint="eastAsia"/>
+        </w:rPr>
+      </w:pPr>
+      <w:r>
+        <w:rPr>
+          <w:rFonts w:hint="eastAsia"/>
+        </w:rPr>
+        <w:t xml:space="preserve">이후 </w:t>
+      </w:r>
+      <w:r>
+        <w:t>a</w:t>
+      </w:r>
+      <w:r>
+        <w:rPr>
+          <w:rFonts w:hint="eastAsia"/>
+        </w:rPr>
+        <w:t xml:space="preserve">에 할당된 함수 사용 시 </w:t>
+      </w:r>
+      <w:r>
+        <w:t>a()</w:t>
+      </w:r>
+      <w:r>
+        <w:rPr>
+          <w:rFonts w:hint="eastAsia"/>
+        </w:rPr>
+        <w:t>로 사용한다.</w:t>
+      </w:r>
+      <w:r>
+        <w:t xml:space="preserve"> </w:t>
+      </w:r>
+      <w:r>
+        <w:rPr>
+          <w:rFonts w:hint="eastAsia"/>
+        </w:rPr>
+        <w:t xml:space="preserve">이때 </w:t>
+      </w:r>
+      <w:r>
+        <w:rPr>
+          <w:rFonts w:hint="eastAsia"/>
+        </w:rPr>
+        <w:t xml:space="preserve">함수 타입만 할당 받아 사용하므로 </w:t>
+      </w:r>
+      <w:r>
+        <w:t>argument</w:t>
+      </w:r>
+      <w:r>
+        <w:rPr>
+          <w:rFonts w:hint="eastAsia"/>
+        </w:rPr>
+        <w:t xml:space="preserve"> </w:t>
+      </w:r>
+      <w:r>
+        <w:t>label</w:t>
+      </w:r>
+      <w:r>
+        <w:rPr>
+          <w:rFonts w:hint="eastAsia"/>
+        </w:rPr>
+        <w:t>은 사용하지 않는다.</w:t>
+      </w:r>
+      <w:r>
+        <w:t xml:space="preserve"> </w:t>
+      </w:r>
+    </w:p>
+    <w:p/>
+    <w:p>
+      <w:pPr>
+        <w:rPr>
+          <w:b/>
+          <w:bCs/>
+        </w:rPr>
+      </w:pPr>
+      <w:proofErr w:type="spellStart"/>
+      <w:r>
+        <w:rPr>
+          <w:rFonts w:hint="eastAsia"/>
+          <w:b/>
+          <w:bCs/>
+        </w:rPr>
+        <w:t>클로저</w:t>
+      </w:r>
+      <w:proofErr w:type="spellEnd"/>
+      <w:r>
+        <w:rPr>
+          <w:rFonts w:hint="eastAsia"/>
+          <w:b/>
+          <w:bCs/>
+        </w:rPr>
+        <w:t xml:space="preserve"> 표현식</w:t>
+      </w:r>
+    </w:p>
+    <w:p>
+      <w:r>
+        <w:rPr>
+          <w:rFonts w:hint="eastAsia"/>
+        </w:rPr>
+        <w:t>{</w:t>
+      </w:r>
+      <w:r>
+        <w:t xml:space="preserve">(parameters) -&gt; </w:t>
+      </w:r>
+      <w:proofErr w:type="spellStart"/>
+      <w:r>
+        <w:t>returnType</w:t>
+      </w:r>
+      <w:proofErr w:type="spellEnd"/>
+      <w:r>
+        <w:t xml:space="preserve"> in</w:t>
+      </w:r>
+    </w:p>
+    <w:p>
+      <w:pPr>
+        <w:rPr>
+          <w:rFonts w:hint="eastAsia"/>
+        </w:rPr>
+      </w:pPr>
+      <w:r>
+        <w:rPr>
+          <w:rFonts w:hint="eastAsia"/>
+        </w:rPr>
+        <w:t xml:space="preserve"> 실행 구문</w:t>
+      </w:r>
+      <w:r>
+        <w:t>…</w:t>
+      </w:r>
+    </w:p>
+    <w:p>
+      <w:r>
+        <w:t>}</w:t>
+      </w:r>
+    </w:p>
+    <w:p>
+      <w:r>
+        <w:t xml:space="preserve">(parameters) -&gt; </w:t>
+      </w:r>
+      <w:proofErr w:type="spellStart"/>
+      <w:r>
+        <w:t>returnType</w:t>
+      </w:r>
+      <w:proofErr w:type="spellEnd"/>
+      <w:r>
+        <w:rPr>
+          <w:rFonts w:hint="eastAsia"/>
+        </w:rPr>
+        <w:t xml:space="preserve">을 </w:t>
+      </w:r>
+      <w:proofErr w:type="spellStart"/>
+      <w:r>
+        <w:rPr>
+          <w:rFonts w:hint="eastAsia"/>
+        </w:rPr>
+        <w:t>클로저</w:t>
+      </w:r>
+      <w:proofErr w:type="spellEnd"/>
+      <w:r>
+        <w:rPr>
+          <w:rFonts w:hint="eastAsia"/>
+        </w:rPr>
+        <w:t xml:space="preserve"> 헤드라고 하고</w:t>
+      </w:r>
+    </w:p>
+    <w:p>
+      <w:r>
+        <w:t xml:space="preserve">in </w:t>
+      </w:r>
+      <w:r>
+        <w:rPr>
+          <w:rFonts w:hint="eastAsia"/>
+        </w:rPr>
+        <w:t>실행 구문</w:t>
+      </w:r>
+      <w:r>
+        <w:t>…</w:t>
+      </w:r>
+      <w:r>
+        <w:rPr>
+          <w:rFonts w:hint="eastAsia"/>
+        </w:rPr>
+        <w:t xml:space="preserve">을 </w:t>
+      </w:r>
+      <w:proofErr w:type="spellStart"/>
+      <w:r>
+        <w:rPr>
+          <w:rFonts w:hint="eastAsia"/>
+        </w:rPr>
+        <w:t>클로저</w:t>
+      </w:r>
+      <w:proofErr w:type="spellEnd"/>
+      <w:r>
+        <w:rPr>
+          <w:rFonts w:hint="eastAsia"/>
+        </w:rPr>
+        <w:t xml:space="preserve"> 바디라고 한다.</w:t>
+      </w:r>
+    </w:p>
+    <w:p/>
+    <w:p/>
+    <w:p>
+      <w:pPr>
+        <w:rPr>
+          <w:rFonts w:hint="eastAsia"/>
+          <w:b/>
+          <w:bCs/>
+        </w:rPr>
+      </w:pPr>
+    </w:p>
+    <w:p>
+      <w:pPr>
+        <w:rPr>
+          <w:rFonts w:hint="eastAsia"/>
+        </w:rPr>
+      </w:pPr>
     </w:p>
     <w:p>
       <w:r>
@@ -342,105 +1963,115 @@
     </w:p>
     <w:p/>
     <w:p>
-      <w:r>
-        <w:rPr>
-          <w:rFonts w:hint="eastAsia"/>
-        </w:rPr>
-        <w:t>중괄호 표현 함수가 하나의 블록 단위가 되고 이를 조립,</w:t>
-      </w:r>
-      <w:r>
-        <w:t xml:space="preserve"> </w:t>
-      </w:r>
-      <w:r>
-        <w:rPr>
-          <w:rFonts w:hint="eastAsia"/>
-        </w:rPr>
-        <w:t xml:space="preserve">해체해가며 함수의 파라미터로 활용하는 </w:t>
-      </w:r>
-      <w:r>
-        <w:rPr>
-          <w:rFonts w:hint="eastAsia"/>
-        </w:rPr>
-        <w:t>모습이</w:t>
-      </w:r>
-      <w:r>
-        <w:rPr>
-          <w:rFonts w:hint="eastAsia"/>
-        </w:rPr>
-        <w:t xml:space="preserve"> 함수형 프로그래밍의 일반적 풍경이다.</w:t>
+      <w:pPr>
+        <w:rPr>
+          <w:rFonts w:hint="eastAsia"/>
+        </w:rPr>
+      </w:pPr>
+    </w:p>
+    <w:p>
+      <w:r>
+        <w:rPr>
+          <w:rFonts w:hint="eastAsia"/>
+        </w:rPr>
+        <w:t>중괄호는 하나의 뷰를 반환한다.</w:t>
+      </w:r>
+      <w:r>
+        <w:t xml:space="preserve"> </w:t>
+      </w:r>
+      <w:r>
+        <w:rPr>
+          <w:rFonts w:hint="eastAsia"/>
+        </w:rPr>
+        <w:t>뷰를 쌓아 뷰에 넣어 새로운 뷰를 만든다.</w:t>
+      </w:r>
+    </w:p>
+    <w:p>
+      <w:r>
+        <w:rPr>
+          <w:rFonts w:hint="eastAsia"/>
+        </w:rPr>
+        <w:t>H</w:t>
+      </w:r>
+      <w:r>
+        <w:t>, V, Z</w:t>
       </w:r>
     </w:p>
     <w:p/>
     <w:p>
       <w:r>
-        <w:rPr>
-          <w:rFonts w:hint="eastAsia"/>
-        </w:rPr>
-        <w:t>중괄호는 하나의 뷰를 반환한다.</w:t>
-      </w:r>
-      <w:r>
-        <w:t xml:space="preserve"> </w:t>
-      </w:r>
-      <w:r>
-        <w:rPr>
-          <w:rFonts w:hint="eastAsia"/>
-        </w:rPr>
-        <w:t>뷰를 쌓아 뷰에 넣어 새로운 뷰를 만든다.</w:t>
-      </w:r>
-    </w:p>
-    <w:p>
-      <w:r>
-        <w:rPr>
-          <w:rFonts w:hint="eastAsia"/>
-        </w:rPr>
-        <w:t>H</w:t>
-      </w:r>
-      <w:r>
-        <w:t>, V, Z</w:t>
+        <w:t>R</w:t>
+      </w:r>
+      <w:r>
+        <w:t>otor</w:t>
+      </w:r>
+      <w:r>
+        <w:t xml:space="preserve"> </w:t>
+      </w:r>
+      <w:r>
+        <w:rPr>
+          <w:rFonts w:hint="eastAsia"/>
+        </w:rPr>
+        <w:t>레고의 비유</w:t>
+      </w:r>
+      <w:r>
+        <w:t>,</w:t>
+      </w:r>
+      <w:r>
+        <w:rPr>
+          <w:rFonts w:hint="eastAsia"/>
+        </w:rPr>
+        <w:t xml:space="preserve"> 그리</w:t>
+      </w:r>
+      <w:r>
+        <w:rPr>
+          <w:rFonts w:hint="eastAsia"/>
+        </w:rPr>
+        <w:t>드,</w:t>
+      </w:r>
+      <w:r>
+        <w:t xml:space="preserve"> </w:t>
       </w:r>
     </w:p>
     <w:p/>
     <w:p>
-      <w:pPr>
-        <w:rPr>
-          <w:rFonts w:hint="eastAsia"/>
-        </w:rPr>
-      </w:pPr>
-      <w:r>
-        <w:t>R</w:t>
-      </w:r>
-      <w:r>
-        <w:t>otor</w:t>
-      </w:r>
-      <w:r>
-        <w:t xml:space="preserve"> </w:t>
-      </w:r>
-      <w:r>
-        <w:rPr>
-          <w:rFonts w:hint="eastAsia"/>
-        </w:rPr>
-        <w:t>레고의 비유</w:t>
-      </w:r>
-      <w:r>
-        <w:t>,</w:t>
-      </w:r>
-      <w:r>
-        <w:rPr>
-          <w:rFonts w:hint="eastAsia"/>
-        </w:rPr>
-        <w:t xml:space="preserve"> 그리</w:t>
-      </w:r>
-      <w:r>
-        <w:rPr>
-          <w:rFonts w:hint="eastAsia"/>
-        </w:rPr>
-        <w:t>드,</w:t>
-      </w:r>
-      <w:r>
-        <w:t xml:space="preserve"> </w:t>
+      <w:proofErr w:type="spellStart"/>
+      <w:r>
+        <w:rPr>
+          <w:rFonts w:hint="eastAsia"/>
+        </w:rPr>
+        <w:t>클로저</w:t>
+      </w:r>
+      <w:proofErr w:type="spellEnd"/>
+      <w:r>
+        <w:rPr>
+          <w:rFonts w:hint="eastAsia"/>
+        </w:rPr>
+        <w:t xml:space="preserve"> 제대로 정리하고 넘어가기</w:t>
       </w:r>
     </w:p>
     <w:p/>
+    <w:p>
+      <w:pPr>
+        <w:rPr>
+          <w:rFonts w:hint="eastAsia"/>
+        </w:rPr>
+      </w:pPr>
+      <w:proofErr w:type="spellStart"/>
+      <w:r>
+        <w:rPr>
+          <w:rFonts w:hint="eastAsia"/>
+        </w:rPr>
+        <w:t>클로저</w:t>
+      </w:r>
+      <w:proofErr w:type="spellEnd"/>
+      <w:r>
+        <w:rPr>
+          <w:rFonts w:hint="eastAsia"/>
+        </w:rPr>
+        <w:t xml:space="preserve"> 표현식 여러 개</w:t>
+      </w:r>
+    </w:p>
     <w:sectPr>
       <w:pgSz w:w="11906" w:h="16838"/>
       <w:pgMar w:top="1701" w:right="1440" w:bottom="1440" w:left="1440" w:header="851" w:footer="992" w:gutter="0"/>
@@ -454,6 +2085,208 @@
 <file path=word/numbering.xml><?xml version="1.0" encoding="utf-8"?>
 <w:numbering xmlns:wpc="http://schemas.microsoft.com/office/word/2010/wordprocessingCanvas" xmlns:cx="http://schemas.microsoft.com/office/drawing/2014/chartex" xmlns:cx1="http://schemas.microsoft.com/office/drawing/2015/9/8/chartex" xmlns:cx2="http://schemas.microsoft.com/office/drawing/2015/10/21/chartex" xmlns:cx3="http://schemas.microsoft.com/office/drawing/2016/5/9/chartex" xmlns:cx4="http://schemas.microsoft.com/office/drawing/2016/5/10/chartex" xmlns:cx5="http://schemas.microsoft.com/office/drawing/2016/5/11/chartex" xmlns:cx6="http://schemas.microsoft.com/office/drawing/2016/5/12/chartex" xmlns:cx7="http://schemas.microsoft.com/office/drawing/2016/5/13/chartex" xmlns:cx8="http://schemas.microsoft.com/office/drawing/2016/5/14/chartex" xmlns:mc="http://schemas.openxmlformats.org/markup-compatibility/2006" xmlns:aink="http://schemas.microsoft.com/office/drawing/2016/ink" xmlns:am3d="http://schemas.microsoft.com/office/drawing/2017/model3d" xmlns:o="urn:schemas-microsoft-com:office:office" xmlns:oel="http://schemas.microsoft.com/office/2019/extlst" xmlns:r="http://schemas.openxmlformats.org/officeDocument/2006/relationships" xmlns:m="http://schemas.openxmlformats.org/officeDocument/2006/math" xmlns:v="urn:schemas-microsoft-com:vml" xmlns:wp14="http://schemas.microsoft.com/office/word/2010/wordprocessingDrawing" xmlns:wp="http://schemas.openxmlformats.org/drawingml/2006/wordprocessingDrawing" xmlns:w10="urn:schemas-microsoft-com:office:word" xmlns:w="http://schemas.openxmlformats.org/wordprocessingml/2006/main" xmlns:w14="http://schemas.microsoft.com/office/word/2010/wordml" xmlns:w15="http://schemas.microsoft.com/office/word/2012/wordml" xmlns:w16cex="http://schemas.microsoft.com/office/word/2018/wordml/cex" xmlns:w16cid="http://schemas.microsoft.com/office/word/2016/wordml/cid" xmlns:w16="http://schemas.microsoft.com/office/word/2018/wordml" xmlns:w16sdtdh="http://schemas.microsoft.com/office/word/2020/wordml/sdtdatahash" xmlns:w16se="http://schemas.microsoft.com/office/word/2015/wordml/symex" xmlns:wpg="http://schemas.microsoft.com/office/word/2010/wordprocessingGroup" xmlns:wpi="http://schemas.microsoft.com/office/word/2010/wordprocessingInk" xmlns:wne="http://schemas.microsoft.com/office/word/2006/wordml" xmlns:wps="http://schemas.microsoft.com/office/word/2010/wordprocessingShape" mc:Ignorable="w14 w15 w16se w16cid w16 w16cex w16sdtdh wp14">
   <w:abstractNum w:abstractNumId="0" w15:restartNumberingAfterBreak="0">
+    <w:nsid w:val="20906E2A"/>
+    <w:multiLevelType w:val="hybridMultilevel"/>
+    <w:tmpl w:val="FE967BDA"/>
+    <w:lvl w:ilvl="0" w:tplc="5A7EF4B2">
+      <w:start w:val="1"/>
+      <w:numFmt w:val="bullet"/>
+      <w:lvlText w:val=""/>
+      <w:lvlJc w:val="left"/>
+      <w:pPr>
+        <w:ind w:left="1160" w:hanging="360"/>
+      </w:pPr>
+      <w:rPr>
+        <w:rFonts w:ascii="Wingdings" w:eastAsiaTheme="minorEastAsia" w:hAnsi="Wingdings" w:cstheme="minorBidi" w:hint="default"/>
+      </w:rPr>
+    </w:lvl>
+    <w:lvl w:ilvl="1" w:tplc="04090003" w:tentative="1">
+      <w:start w:val="1"/>
+      <w:numFmt w:val="bullet"/>
+      <w:lvlText w:val=""/>
+      <w:lvlJc w:val="left"/>
+      <w:pPr>
+        <w:ind w:left="1680" w:hanging="440"/>
+      </w:pPr>
+      <w:rPr>
+        <w:rFonts w:ascii="Wingdings" w:hAnsi="Wingdings" w:hint="default"/>
+      </w:rPr>
+    </w:lvl>
+    <w:lvl w:ilvl="2" w:tplc="04090005" w:tentative="1">
+      <w:start w:val="1"/>
+      <w:numFmt w:val="bullet"/>
+      <w:lvlText w:val=""/>
+      <w:lvlJc w:val="left"/>
+      <w:pPr>
+        <w:ind w:left="2120" w:hanging="440"/>
+      </w:pPr>
+      <w:rPr>
+        <w:rFonts w:ascii="Wingdings" w:hAnsi="Wingdings" w:hint="default"/>
+      </w:rPr>
+    </w:lvl>
+    <w:lvl w:ilvl="3" w:tplc="04090001" w:tentative="1">
+      <w:start w:val="1"/>
+      <w:numFmt w:val="bullet"/>
+      <w:lvlText w:val=""/>
+      <w:lvlJc w:val="left"/>
+      <w:pPr>
+        <w:ind w:left="2560" w:hanging="440"/>
+      </w:pPr>
+      <w:rPr>
+        <w:rFonts w:ascii="Wingdings" w:hAnsi="Wingdings" w:hint="default"/>
+      </w:rPr>
+    </w:lvl>
+    <w:lvl w:ilvl="4" w:tplc="04090003" w:tentative="1">
+      <w:start w:val="1"/>
+      <w:numFmt w:val="bullet"/>
+      <w:lvlText w:val=""/>
+      <w:lvlJc w:val="left"/>
+      <w:pPr>
+        <w:ind w:left="3000" w:hanging="440"/>
+      </w:pPr>
+      <w:rPr>
+        <w:rFonts w:ascii="Wingdings" w:hAnsi="Wingdings" w:hint="default"/>
+      </w:rPr>
+    </w:lvl>
+    <w:lvl w:ilvl="5" w:tplc="04090005" w:tentative="1">
+      <w:start w:val="1"/>
+      <w:numFmt w:val="bullet"/>
+      <w:lvlText w:val=""/>
+      <w:lvlJc w:val="left"/>
+      <w:pPr>
+        <w:ind w:left="3440" w:hanging="440"/>
+      </w:pPr>
+      <w:rPr>
+        <w:rFonts w:ascii="Wingdings" w:hAnsi="Wingdings" w:hint="default"/>
+      </w:rPr>
+    </w:lvl>
+    <w:lvl w:ilvl="6" w:tplc="04090001" w:tentative="1">
+      <w:start w:val="1"/>
+      <w:numFmt w:val="bullet"/>
+      <w:lvlText w:val=""/>
+      <w:lvlJc w:val="left"/>
+      <w:pPr>
+        <w:ind w:left="3880" w:hanging="440"/>
+      </w:pPr>
+      <w:rPr>
+        <w:rFonts w:ascii="Wingdings" w:hAnsi="Wingdings" w:hint="default"/>
+      </w:rPr>
+    </w:lvl>
+    <w:lvl w:ilvl="7" w:tplc="04090003" w:tentative="1">
+      <w:start w:val="1"/>
+      <w:numFmt w:val="bullet"/>
+      <w:lvlText w:val=""/>
+      <w:lvlJc w:val="left"/>
+      <w:pPr>
+        <w:ind w:left="4320" w:hanging="440"/>
+      </w:pPr>
+      <w:rPr>
+        <w:rFonts w:ascii="Wingdings" w:hAnsi="Wingdings" w:hint="default"/>
+      </w:rPr>
+    </w:lvl>
+    <w:lvl w:ilvl="8" w:tplc="04090005" w:tentative="1">
+      <w:start w:val="1"/>
+      <w:numFmt w:val="bullet"/>
+      <w:lvlText w:val=""/>
+      <w:lvlJc w:val="left"/>
+      <w:pPr>
+        <w:ind w:left="4760" w:hanging="440"/>
+      </w:pPr>
+      <w:rPr>
+        <w:rFonts w:ascii="Wingdings" w:hAnsi="Wingdings" w:hint="default"/>
+      </w:rPr>
+    </w:lvl>
+  </w:abstractNum>
+  <w:abstractNum w:abstractNumId="1" w15:restartNumberingAfterBreak="0">
+    <w:nsid w:val="49B90245"/>
+    <w:multiLevelType w:val="hybridMultilevel"/>
+    <w:tmpl w:val="B05642DA"/>
+    <w:lvl w:ilvl="0" w:tplc="25B4D7F6">
+      <w:start w:val="1"/>
+      <w:numFmt w:val="decimal"/>
+      <w:lvlText w:val="%1."/>
+      <w:lvlJc w:val="left"/>
+      <w:pPr>
+        <w:ind w:left="800" w:hanging="360"/>
+      </w:pPr>
+      <w:rPr>
+        <w:rFonts w:hint="default"/>
+      </w:rPr>
+    </w:lvl>
+    <w:lvl w:ilvl="1" w:tplc="04090019" w:tentative="1">
+      <w:start w:val="1"/>
+      <w:numFmt w:val="upperLetter"/>
+      <w:lvlText w:val="%2."/>
+      <w:lvlJc w:val="left"/>
+      <w:pPr>
+        <w:ind w:left="1320" w:hanging="440"/>
+      </w:pPr>
+    </w:lvl>
+    <w:lvl w:ilvl="2" w:tplc="0409001B" w:tentative="1">
+      <w:start w:val="1"/>
+      <w:numFmt w:val="lowerRoman"/>
+      <w:lvlText w:val="%3."/>
+      <w:lvlJc w:val="right"/>
+      <w:pPr>
+        <w:ind w:left="1760" w:hanging="440"/>
+      </w:pPr>
+    </w:lvl>
+    <w:lvl w:ilvl="3" w:tplc="0409000F" w:tentative="1">
+      <w:start w:val="1"/>
+      <w:numFmt w:val="decimal"/>
+      <w:lvlText w:val="%4."/>
+      <w:lvlJc w:val="left"/>
+      <w:pPr>
+        <w:ind w:left="2200" w:hanging="440"/>
+      </w:pPr>
+    </w:lvl>
+    <w:lvl w:ilvl="4" w:tplc="04090019" w:tentative="1">
+      <w:start w:val="1"/>
+      <w:numFmt w:val="upperLetter"/>
+      <w:lvlText w:val="%5."/>
+      <w:lvlJc w:val="left"/>
+      <w:pPr>
+        <w:ind w:left="2640" w:hanging="440"/>
+      </w:pPr>
+    </w:lvl>
+    <w:lvl w:ilvl="5" w:tplc="0409001B" w:tentative="1">
+      <w:start w:val="1"/>
+      <w:numFmt w:val="lowerRoman"/>
+      <w:lvlText w:val="%6."/>
+      <w:lvlJc w:val="right"/>
+      <w:pPr>
+        <w:ind w:left="3080" w:hanging="440"/>
+      </w:pPr>
+    </w:lvl>
+    <w:lvl w:ilvl="6" w:tplc="0409000F" w:tentative="1">
+      <w:start w:val="1"/>
+      <w:numFmt w:val="decimal"/>
+      <w:lvlText w:val="%7."/>
+      <w:lvlJc w:val="left"/>
+      <w:pPr>
+        <w:ind w:left="3520" w:hanging="440"/>
+      </w:pPr>
+    </w:lvl>
+    <w:lvl w:ilvl="7" w:tplc="04090019" w:tentative="1">
+      <w:start w:val="1"/>
+      <w:numFmt w:val="upperLetter"/>
+      <w:lvlText w:val="%8."/>
+      <w:lvlJc w:val="left"/>
+      <w:pPr>
+        <w:ind w:left="3960" w:hanging="440"/>
+      </w:pPr>
+    </w:lvl>
+    <w:lvl w:ilvl="8" w:tplc="0409001B" w:tentative="1">
+      <w:start w:val="1"/>
+      <w:numFmt w:val="lowerRoman"/>
+      <w:lvlText w:val="%9."/>
+      <w:lvlJc w:val="right"/>
+      <w:pPr>
+        <w:ind w:left="4400" w:hanging="440"/>
+      </w:pPr>
+    </w:lvl>
+  </w:abstractNum>
+  <w:abstractNum w:abstractNumId="2" w15:restartNumberingAfterBreak="0">
     <w:nsid w:val="4A2F31DF"/>
     <w:multiLevelType w:val="hybridMultilevel"/>
     <w:tmpl w:val="EC028E32"/>
@@ -542,8 +2375,106 @@
       </w:pPr>
     </w:lvl>
   </w:abstractNum>
+  <w:abstractNum w:abstractNumId="3" w15:restartNumberingAfterBreak="0">
+    <w:nsid w:val="59891EA4"/>
+    <w:multiLevelType w:val="hybridMultilevel"/>
+    <w:tmpl w:val="6084319E"/>
+    <w:lvl w:ilvl="0" w:tplc="7504BAC4">
+      <w:start w:val="1"/>
+      <w:numFmt w:val="decimal"/>
+      <w:lvlText w:val="%1."/>
+      <w:lvlJc w:val="left"/>
+      <w:pPr>
+        <w:ind w:left="800" w:hanging="360"/>
+      </w:pPr>
+      <w:rPr>
+        <w:rFonts w:hint="default"/>
+      </w:rPr>
+    </w:lvl>
+    <w:lvl w:ilvl="1" w:tplc="04090019" w:tentative="1">
+      <w:start w:val="1"/>
+      <w:numFmt w:val="upperLetter"/>
+      <w:lvlText w:val="%2."/>
+      <w:lvlJc w:val="left"/>
+      <w:pPr>
+        <w:ind w:left="1320" w:hanging="440"/>
+      </w:pPr>
+    </w:lvl>
+    <w:lvl w:ilvl="2" w:tplc="0409001B" w:tentative="1">
+      <w:start w:val="1"/>
+      <w:numFmt w:val="lowerRoman"/>
+      <w:lvlText w:val="%3."/>
+      <w:lvlJc w:val="right"/>
+      <w:pPr>
+        <w:ind w:left="1760" w:hanging="440"/>
+      </w:pPr>
+    </w:lvl>
+    <w:lvl w:ilvl="3" w:tplc="0409000F" w:tentative="1">
+      <w:start w:val="1"/>
+      <w:numFmt w:val="decimal"/>
+      <w:lvlText w:val="%4."/>
+      <w:lvlJc w:val="left"/>
+      <w:pPr>
+        <w:ind w:left="2200" w:hanging="440"/>
+      </w:pPr>
+    </w:lvl>
+    <w:lvl w:ilvl="4" w:tplc="04090019" w:tentative="1">
+      <w:start w:val="1"/>
+      <w:numFmt w:val="upperLetter"/>
+      <w:lvlText w:val="%5."/>
+      <w:lvlJc w:val="left"/>
+      <w:pPr>
+        <w:ind w:left="2640" w:hanging="440"/>
+      </w:pPr>
+    </w:lvl>
+    <w:lvl w:ilvl="5" w:tplc="0409001B" w:tentative="1">
+      <w:start w:val="1"/>
+      <w:numFmt w:val="lowerRoman"/>
+      <w:lvlText w:val="%6."/>
+      <w:lvlJc w:val="right"/>
+      <w:pPr>
+        <w:ind w:left="3080" w:hanging="440"/>
+      </w:pPr>
+    </w:lvl>
+    <w:lvl w:ilvl="6" w:tplc="0409000F" w:tentative="1">
+      <w:start w:val="1"/>
+      <w:numFmt w:val="decimal"/>
+      <w:lvlText w:val="%7."/>
+      <w:lvlJc w:val="left"/>
+      <w:pPr>
+        <w:ind w:left="3520" w:hanging="440"/>
+      </w:pPr>
+    </w:lvl>
+    <w:lvl w:ilvl="7" w:tplc="04090019" w:tentative="1">
+      <w:start w:val="1"/>
+      <w:numFmt w:val="upperLetter"/>
+      <w:lvlText w:val="%8."/>
+      <w:lvlJc w:val="left"/>
+      <w:pPr>
+        <w:ind w:left="3960" w:hanging="440"/>
+      </w:pPr>
+    </w:lvl>
+    <w:lvl w:ilvl="8" w:tplc="0409001B" w:tentative="1">
+      <w:start w:val="1"/>
+      <w:numFmt w:val="lowerRoman"/>
+      <w:lvlText w:val="%9."/>
+      <w:lvlJc w:val="right"/>
+      <w:pPr>
+        <w:ind w:left="4400" w:hanging="440"/>
+      </w:pPr>
+    </w:lvl>
+  </w:abstractNum>
   <w:num w:numId="1" w16cid:durableId="1182816777">
+    <w:abstractNumId w:val="2"/>
+  </w:num>
+  <w:num w:numId="2" w16cid:durableId="1040014298">
+    <w:abstractNumId w:val="1"/>
+  </w:num>
+  <w:num w:numId="3" w16cid:durableId="1149595946">
     <w:abstractNumId w:val="0"/>
+  </w:num>
+  <w:num w:numId="4" w16cid:durableId="1943798091">
+    <w:abstractNumId w:val="3"/>
   </w:num>
 </w:numbering>
 </file>

</xml_diff>